<commit_message>
a bunch of styling done
</commit_message>
<xml_diff>
--- a/databasecontent.docx
+++ b/databasecontent.docx
@@ -130,8 +130,6 @@
       <w:r>
         <w:t xml:space="preserve"> Contains espresso, steamed milk, and vanilla flavoring</w:t>
       </w:r>
-      <w:bookmarkStart w:id="0" w:name="_GoBack"/>
-      <w:bookmarkEnd w:id="0"/>
     </w:p>
     <w:p>
       <w:r>
@@ -1045,6 +1043,14 @@
       </w:r>
     </w:p>
     <w:p/>
+    <w:p/>
+    <w:p>
+      <w:r>
+        <w:t>https://ak1.ostkcdn.com/images/products/8537842/P15818231.jpg</w:t>
+      </w:r>
+      <w:bookmarkStart w:id="0" w:name="_GoBack"/>
+      <w:bookmarkEnd w:id="0"/>
+    </w:p>
     <w:sectPr>
       <w:pgSz w:w="12240" w:h="15840"/>
       <w:pgMar w:top="1440" w:right="1440" w:bottom="1440" w:left="1440" w:header="720" w:footer="720" w:gutter="0"/>

</xml_diff>